<commit_message>
Week5 add resources section
</commit_message>
<xml_diff>
--- a/Week5_ImplementAlgo/Week5.docx
+++ b/Week5_ImplementAlgo/Week5.docx
@@ -447,28 +447,287 @@
       </w:r>
     </w:p>
     <w:p>
+      <w:r>
+        <w:lastRenderedPageBreak/>
+        <w:tab/>
+        <w:t xml:space="preserve">The implementation for this course also included a Queue&lt;int&gt; dirty pages, which is appended by the </w:t>
+      </w:r>
+      <w:proofErr w:type="spellStart"/>
+      <w:r>
+        <w:t>DeleteFile</w:t>
+      </w:r>
+      <w:proofErr w:type="spellEnd"/>
+      <w:r>
+        <w:t xml:space="preserve"> operation. This improves the </w:t>
+      </w:r>
+      <w:proofErr w:type="spellStart"/>
+      <w:r>
+        <w:t>WriteFile</w:t>
+      </w:r>
+      <w:proofErr w:type="spellEnd"/>
+      <w:r>
+        <w:t xml:space="preserve"> as it can find available pages in the queue before it begins seeking for new pages.</w:t>
+      </w:r>
+    </w:p>
+    <w:p>
       <w:pPr>
         <w:pStyle w:val="Heading2"/>
       </w:pPr>
       <w:r>
+        <w:t>Huffman Compression</w:t>
+      </w:r>
+    </w:p>
+    <w:p>
+      <w:r>
+        <w:tab/>
+      </w:r>
+      <w:r>
+        <w:t xml:space="preserve">One of the limitations of the Huffman compression algorithm is that it only encodes a single value at a time. Instead it could focus on multi-byte sequences and further improve compression rates. </w:t>
+      </w:r>
+    </w:p>
+    <w:p>
+      <w:pPr>
+        <w:ind w:firstLine="720"/>
+      </w:pPr>
+      <w:r>
+        <w:t xml:space="preserve">It would also be more efficient to only pass through the data once, like many stream compressors. </w:t>
+      </w:r>
+      <w:r>
+        <w:t>This could be accomplished by determining</w:t>
+      </w:r>
+      <w:r>
+        <w:t xml:space="preserve"> the frequency weights ahead of time. </w:t>
+      </w:r>
+      <w:r>
+        <w:t>For example, if the use case is predominately English text then ‘e’ will be more frequently used than ‘z’. The final compression might not be the perfect though it would allow for larger data sizes.</w:t>
+      </w:r>
+    </w:p>
+    <w:p>
+      <w:pPr>
+        <w:pStyle w:val="Heading1"/>
+      </w:pPr>
+      <w:r>
+        <w:t>Issues and Observations</w:t>
+      </w:r>
+    </w:p>
+    <w:p>
+      <w:r>
+        <w:tab/>
+        <w:t>Implementing the Huffman algorithm was a little challenging due to the multiple transformation steps required. This was addressed by using the dynamic programming approach and placing a method stub anywhere that was not defined. By breaking down the description into smaller and smaller concise problems it was possible to continue making progress.</w:t>
+      </w:r>
+      <w:r>
+        <w:tab/>
+      </w:r>
+    </w:p>
+    <w:p>
+      <w:pPr>
+        <w:ind w:firstLine="720"/>
+      </w:pPr>
+      <w:r>
+        <w:t>Given more time it would have also been nice to redo the compression algorithm in a low-level language like C, instead of C#. This is because the algorithm makes heavy use of bits and pointer mathematics.</w:t>
+      </w:r>
+      <w:r>
+        <w:t xml:space="preserve"> </w:t>
+      </w:r>
+    </w:p>
+    <w:p>
+      <w:r>
         <w:lastRenderedPageBreak/>
-        <w:t>Huffman Compression</w:t>
-      </w:r>
-    </w:p>
-    <w:p>
-      <w:r>
         <w:tab/>
-      </w:r>
-      <w:bookmarkStart w:id="0" w:name="_GoBack"/>
-      <w:bookmarkEnd w:id="0"/>
-    </w:p>
-    <w:p>
-      <w:pPr>
-        <w:pStyle w:val="Heading2"/>
-      </w:pPr>
-    </w:p>
+        <w:t xml:space="preserve">The Linux kernel includes a reference implementation of FAT which leverages </w:t>
+      </w:r>
+      <w:proofErr w:type="spellStart"/>
+      <w:r>
+        <w:t>libfs</w:t>
+      </w:r>
+      <w:proofErr w:type="spellEnd"/>
+      <w:r>
+        <w:t xml:space="preserve"> to expose a lightweight file system. In a later course that focuses on operating systems specifically, it could be </w:t>
+      </w:r>
+      <w:r>
+        <w:t xml:space="preserve">a useful to revisit this area. </w:t>
+      </w:r>
+    </w:p>
+    <w:p>
+      <w:pPr>
+        <w:spacing w:line="259" w:lineRule="auto"/>
+      </w:pPr>
+      <w:r>
+        <w:br w:type="page"/>
+      </w:r>
+    </w:p>
+    <w:sdt>
+      <w:sdtPr>
+        <w:id w:val="-29505703"/>
+        <w:docPartObj>
+          <w:docPartGallery w:val="Bibliographies"/>
+          <w:docPartUnique/>
+        </w:docPartObj>
+      </w:sdtPr>
+      <w:sdtEndPr>
+        <w:rPr>
+          <w:b w:val="0"/>
+        </w:rPr>
+      </w:sdtEndPr>
+      <w:sdtContent>
+        <w:p>
+          <w:pPr>
+            <w:pStyle w:val="Heading1"/>
+          </w:pPr>
+          <w:r>
+            <w:t>Resources</w:t>
+          </w:r>
+          <w:bookmarkStart w:id="0" w:name="_GoBack"/>
+          <w:bookmarkEnd w:id="0"/>
+        </w:p>
+        <w:sdt>
+          <w:sdtPr>
+            <w:id w:val="-573587230"/>
+            <w:bibliography/>
+          </w:sdtPr>
+          <w:sdtContent>
+            <w:p>
+              <w:pPr>
+                <w:pStyle w:val="Bibliography"/>
+                <w:ind w:left="720" w:hanging="720"/>
+                <w:rPr>
+                  <w:noProof/>
+                </w:rPr>
+              </w:pPr>
+              <w:r>
+                <w:fldChar w:fldCharType="begin"/>
+              </w:r>
+              <w:r>
+                <w:instrText xml:space="preserve"> BIBLIOGRAPHY </w:instrText>
+              </w:r>
+              <w:r>
+                <w:fldChar w:fldCharType="separate"/>
+              </w:r>
+              <w:r>
+                <w:rPr>
+                  <w:noProof/>
+                </w:rPr>
+                <w:t xml:space="preserve">Cantrell, G. (2014, October 30). </w:t>
+              </w:r>
+              <w:r>
+                <w:rPr>
+                  <w:i/>
+                  <w:iCs/>
+                  <w:noProof/>
+                </w:rPr>
+                <w:t>FAT File System Explained.</w:t>
+              </w:r>
+              <w:r>
+                <w:rPr>
+                  <w:noProof/>
+                </w:rPr>
+                <w:t xml:space="preserve"> Retrieved from YouTube: https://www.youtube.com/watch?v=HjVktRd35G8</w:t>
+              </w:r>
+            </w:p>
+            <w:p>
+              <w:pPr>
+                <w:pStyle w:val="Bibliography"/>
+                <w:ind w:left="720" w:hanging="720"/>
+                <w:rPr>
+                  <w:noProof/>
+                </w:rPr>
+              </w:pPr>
+              <w:r>
+                <w:rPr>
+                  <w:noProof/>
+                </w:rPr>
+                <w:t xml:space="preserve">Georgia Tech. (2016). </w:t>
+              </w:r>
+              <w:r>
+                <w:rPr>
+                  <w:i/>
+                  <w:iCs/>
+                  <w:noProof/>
+                </w:rPr>
+                <w:t>File Allocation Table.</w:t>
+              </w:r>
+              <w:r>
+                <w:rPr>
+                  <w:noProof/>
+                </w:rPr>
+                <w:t xml:space="preserve"> Retrieved from YouTube: https://www.youtube.com/watch?v=V2Gxqv3bJCk</w:t>
+              </w:r>
+            </w:p>
+            <w:p>
+              <w:pPr>
+                <w:pStyle w:val="Bibliography"/>
+                <w:ind w:left="720" w:hanging="720"/>
+                <w:rPr>
+                  <w:noProof/>
+                </w:rPr>
+              </w:pPr>
+              <w:r>
+                <w:rPr>
+                  <w:noProof/>
+                </w:rPr>
+                <w:t xml:space="preserve">Minnaard, W. (2014). The Linux FAT32 allocator and file creation order reconstruction. </w:t>
+              </w:r>
+              <w:r>
+                <w:rPr>
+                  <w:i/>
+                  <w:iCs/>
+                  <w:noProof/>
+                </w:rPr>
+                <w:t>Digital Investigation 11</w:t>
+              </w:r>
+              <w:r>
+                <w:rPr>
+                  <w:noProof/>
+                </w:rPr>
+                <w:t>, 224-233.</w:t>
+              </w:r>
+            </w:p>
+            <w:p>
+              <w:pPr>
+                <w:pStyle w:val="Bibliography"/>
+                <w:ind w:left="720" w:hanging="720"/>
+                <w:rPr>
+                  <w:noProof/>
+                </w:rPr>
+              </w:pPr>
+              <w:r>
+                <w:rPr>
+                  <w:noProof/>
+                </w:rPr>
+                <w:t xml:space="preserve">Sedgewick, R. (2014). </w:t>
+              </w:r>
+              <w:r>
+                <w:rPr>
+                  <w:i/>
+                  <w:iCs/>
+                  <w:noProof/>
+                </w:rPr>
+                <w:t>Algorithms, Fourth Edition.</w:t>
+              </w:r>
+              <w:r>
+                <w:rPr>
+                  <w:noProof/>
+                </w:rPr>
+                <w:t xml:space="preserve"> </w:t>
+              </w:r>
+            </w:p>
+            <w:p>
+              <w:r>
+                <w:rPr>
+                  <w:b/>
+                  <w:bCs/>
+                  <w:noProof/>
+                </w:rPr>
+                <w:fldChar w:fldCharType="end"/>
+              </w:r>
+            </w:p>
+          </w:sdtContent>
+        </w:sdt>
+      </w:sdtContent>
+    </w:sdt>
+    <w:p/>
     <w:sectPr>
-      <w:headerReference w:type="default" r:id="rId6"/>
+      <w:headerReference w:type="default" r:id="rId7"/>
       <w:pgSz w:w="12240" w:h="15840"/>
       <w:pgMar w:top="1440" w:right="1440" w:bottom="1440" w:left="1440" w:header="720" w:footer="720" w:gutter="0"/>
       <w:pgNumType w:start="0"/>
@@ -1229,6 +1488,14 @@
       <w:szCs w:val="20"/>
     </w:rPr>
   </w:style>
+  <w:style w:type="paragraph" w:styleId="Bibliography">
+    <w:name w:val="Bibliography"/>
+    <w:basedOn w:val="Normal"/>
+    <w:next w:val="Normal"/>
+    <w:uiPriority w:val="37"/>
+    <w:unhideWhenUsed/>
+    <w:rsid w:val="00705DD0"/>
+  </w:style>
 </w:styles>
 </file>
 
@@ -1525,4 +1792,92 @@
     </a:ext>
   </a:extLst>
 </a:theme>
+</file>
+
+<file path=customXml/item1.xml><?xml version="1.0" encoding="utf-8"?>
+<b:Sources xmlns:b="http://schemas.openxmlformats.org/officeDocument/2006/bibliography" xmlns="http://schemas.openxmlformats.org/officeDocument/2006/bibliography" SelectedStyle="\APASixthEditionOfficeOnline.xsl" StyleName="APA" Version="6">
+  <b:Source>
+    <b:Tag>Sed14</b:Tag>
+    <b:SourceType>Book</b:SourceType>
+    <b:Guid>{822D0956-3046-4550-AE2F-6E8C1A737A2F}</b:Guid>
+    <b:Title>Algorithms, Fourth Edition</b:Title>
+    <b:Year>2014</b:Year>
+    <b:Author>
+      <b:Author>
+        <b:NameList>
+          <b:Person>
+            <b:Last>Sedgewick</b:Last>
+            <b:First>R</b:First>
+          </b:Person>
+        </b:NameList>
+      </b:Author>
+    </b:Author>
+    <b:RefOrder>1</b:RefOrder>
+  </b:Source>
+  <b:Source>
+    <b:Tag>Min14</b:Tag>
+    <b:SourceType>JournalArticle</b:SourceType>
+    <b:Guid>{97AA14A0-7C66-4E45-A1A3-68E144743E66}</b:Guid>
+    <b:Title>The Linux FAT32 allocator and file creation order reconstruction</b:Title>
+    <b:Year>2014</b:Year>
+    <b:Author>
+      <b:Author>
+        <b:NameList>
+          <b:Person>
+            <b:Last>Minnaard</b:Last>
+            <b:First>W</b:First>
+          </b:Person>
+        </b:NameList>
+      </b:Author>
+    </b:Author>
+    <b:JournalName>Digital Investigation 11</b:JournalName>
+    <b:Pages>224-233</b:Pages>
+    <b:RefOrder>2</b:RefOrder>
+  </b:Source>
+  <b:Source>
+    <b:Tag>Geo16</b:Tag>
+    <b:SourceType>DocumentFromInternetSite</b:SourceType>
+    <b:Guid>{49437EDA-1936-4C51-8FEA-9999A45672B4}</b:Guid>
+    <b:Title>File Allocation Table</b:Title>
+    <b:Year>2016</b:Year>
+    <b:InternetSiteTitle>YouTube</b:InternetSiteTitle>
+    <b:URL>https://www.youtube.com/watch?v=V2Gxqv3bJCk</b:URL>
+    <b:Author>
+      <b:Author>
+        <b:Corporate>Georgia Tech</b:Corporate>
+      </b:Author>
+    </b:Author>
+    <b:RefOrder>3</b:RefOrder>
+  </b:Source>
+  <b:Source>
+    <b:Tag>Can14</b:Tag>
+    <b:SourceType>DocumentFromInternetSite</b:SourceType>
+    <b:Guid>{9E772A0F-441D-4A5A-9DDC-5F595732DFAD}</b:Guid>
+    <b:Author>
+      <b:Author>
+        <b:NameList>
+          <b:Person>
+            <b:Last>Cantrell</b:Last>
+            <b:First>G</b:First>
+          </b:Person>
+        </b:NameList>
+      </b:Author>
+    </b:Author>
+    <b:Title>FAT File System Explained</b:Title>
+    <b:InternetSiteTitle>YouTube</b:InternetSiteTitle>
+    <b:Year>2014</b:Year>
+    <b:Month>October</b:Month>
+    <b:Day>30</b:Day>
+    <b:URL>https://www.youtube.com/watch?v=HjVktRd35G8</b:URL>
+    <b:RefOrder>4</b:RefOrder>
+  </b:Source>
+</b:Sources>
+</file>
+
+<file path=customXml/itemProps1.xml><?xml version="1.0" encoding="utf-8"?>
+<ds:datastoreItem xmlns:ds="http://schemas.openxmlformats.org/officeDocument/2006/customXml" ds:itemID="{B5B5CE37-7F03-42B1-AC7E-772E623A9F35}">
+  <ds:schemaRefs>
+    <ds:schemaRef ds:uri="http://schemas.openxmlformats.org/officeDocument/2006/bibliography"/>
+  </ds:schemaRefs>
+</ds:datastoreItem>
 </file>
</xml_diff>

<commit_message>
One edit pass complete
</commit_message>
<xml_diff>
--- a/Week5_ImplementAlgo/Week5.docx
+++ b/Week5_ImplementAlgo/Week5.docx
@@ -83,10 +83,46 @@
     <w:p>
       <w:r>
         <w:tab/>
-        <w:t xml:space="preserve">The operating system’s file system is responsible for persisting bytes streams to disk and retrieving it at a later point. While this in a simple concept its actual implementation is foreign to me. Online sources suggested that starting with FAT is ideal </w:t>
-      </w:r>
-      <w:r>
-        <w:t>as it shares many design patterns of modern file systems, without all the bells and whistles. Afterwards a transparent compression feature was added to the implementation, based on Huffman Compression Algorithm.</w:t>
+        <w:t xml:space="preserve">The operating system’s file system is responsible for persisting bytes streams to disk and retrieving it at a later point. While this in a simple concept its actual implementation is foreign to me. </w:t>
+      </w:r>
+      <w:r>
+        <w:t>F</w:t>
+      </w:r>
+      <w:r>
+        <w:t>ile Allocation Tables (</w:t>
+      </w:r>
+      <w:r>
+        <w:t>FAT</w:t>
+      </w:r>
+      <w:r>
+        <w:t>)</w:t>
+      </w:r>
+      <w:r>
+        <w:t xml:space="preserve"> </w:t>
+      </w:r>
+      <w:r>
+        <w:t xml:space="preserve">are an </w:t>
+      </w:r>
+      <w:r>
+        <w:t xml:space="preserve">ideal </w:t>
+      </w:r>
+      <w:r>
+        <w:t xml:space="preserve">starting point </w:t>
+      </w:r>
+      <w:r>
+        <w:t>as</w:t>
+      </w:r>
+      <w:r>
+        <w:t xml:space="preserve"> (1)</w:t>
+      </w:r>
+      <w:r>
+        <w:t xml:space="preserve"> it shares many design patterns of modern file systems</w:t>
+      </w:r>
+      <w:r>
+        <w:t>; (2) does this</w:t>
+      </w:r>
+      <w:r>
+        <w:t xml:space="preserve"> without all the bells and whistles. Afterwards a transparent compression feature was added to the implementation, based on Huffman Compression.</w:t>
       </w:r>
     </w:p>
     <w:p>
@@ -117,7 +153,7 @@
     <w:p>
       <w:r>
         <w:tab/>
-        <w:t>To address these challenges File Allocation Tables (FAT) can be used to build a map of where each page of the file is located. Each entry in the FAT contains a pointer to the next entry that continues it, along with various metadata such as permissions and time stamps. The reader can then reassembly the file by traversing the linked list structure until an End of File (E</w:t>
+        <w:t>To address these challenges FAT can be used to build a map of where each page of the file is located. Each entry in the FAT contains a pointer to the next entry that continues it, along with various metadata such as permissions and time stamps. The reader can then reassembly the file by traversing the linked list structure until an End of File (E</w:t>
       </w:r>
       <w:r>
         <w:t>O</w:t>
@@ -165,30 +201,60 @@
         <w:t xml:space="preserve"> </w:t>
       </w:r>
       <w:r>
-        <w:t>byte</w:t>
-      </w:r>
-      <w:r>
-        <w:rPr>
-          <w:rStyle w:val="Emphasis"/>
-        </w:rPr>
+        <w:t>array</w:t>
+      </w:r>
+      <w:r>
+        <w:t xml:space="preserve">. These counts are then used to build a sorted binary tree with individual byte values as the leaves. When traversing the tree to the leaf nodes, each branch is </w:t>
+      </w:r>
+      <w:r>
+        <w:t xml:space="preserve">chosen as </w:t>
+      </w:r>
+      <w:r>
+        <w:t>left or right. Th</w:t>
+      </w:r>
+      <w:r>
+        <w:t>e</w:t>
+      </w:r>
+      <w:r>
+        <w:t xml:space="preserve">se decisions </w:t>
+      </w:r>
+      <w:r>
+        <w:t xml:space="preserve">are </w:t>
+      </w:r>
+      <w:r>
+        <w:t>encoded as binary values</w:t>
+      </w:r>
+      <w:r>
+        <w:t xml:space="preserve">, and in turn </w:t>
+      </w:r>
+      <w:r>
+        <w:t xml:space="preserve">becomes the code word for </w:t>
+      </w:r>
+      <w:r>
+        <w:t xml:space="preserve">the </w:t>
+      </w:r>
+      <w:r>
+        <w:t>compress</w:t>
+      </w:r>
+      <w:r>
+        <w:t>ed</w:t>
+      </w:r>
+      <w:r>
+        <w:t xml:space="preserve"> value. </w:t>
+      </w:r>
+    </w:p>
+    <w:p>
+      <w:pPr>
+        <w:ind w:firstLine="720"/>
+      </w:pPr>
+      <w:r>
+        <w:t>For instance, if a leaf node has the</w:t>
+      </w:r>
+      <w:r>
+        <w:t xml:space="preserve"> value of</w:t>
+      </w:r>
+      <w:r>
         <w:t xml:space="preserve"> </w:t>
-      </w:r>
-      <w:r>
-        <w:t>array</w:t>
-      </w:r>
-      <w:r>
-        <w:t>. These counts are then used to build a sorted binary tree with individual byte values as the leaves. When traversing the tree to the leaf nodes, each branch is either going left or right. Those decisions can be encoded as binary values</w:t>
-      </w:r>
-      <w:r>
-        <w:t xml:space="preserve">. This binary path becomes the code word for compressing the value. </w:t>
-      </w:r>
-    </w:p>
-    <w:p>
-      <w:pPr>
-        <w:ind w:firstLine="720"/>
-      </w:pPr>
-      <w:r>
-        <w:t xml:space="preserve">For instance, if a leaf node has the </w:t>
       </w:r>
       <w:r>
         <w:rPr>
@@ -206,7 +272,13 @@
         <w:t>T</w:t>
       </w:r>
       <w:r>
-        <w:t xml:space="preserve"> and is arrived by </w:t>
+        <w:t xml:space="preserve"> and is arrived </w:t>
+      </w:r>
+      <w:r>
+        <w:t>through branches</w:t>
+      </w:r>
+      <w:r>
+        <w:t xml:space="preserve"> </w:t>
       </w:r>
       <w:r>
         <w:rPr>
@@ -277,7 +349,7 @@
         <w:t xml:space="preserve">output </w:t>
       </w:r>
       <w:r>
-        <w:t>byte array</w:t>
+        <w:t>array</w:t>
       </w:r>
       <w:r>
         <w:t xml:space="preserve"> </w:t>
@@ -295,7 +367,13 @@
         <w:t xml:space="preserve"> </w:t>
       </w:r>
       <w:r>
-        <w:t xml:space="preserve">byte array is encoded to the end of the </w:t>
+        <w:t xml:space="preserve">byte array is encoded </w:t>
+      </w:r>
+      <w:r>
+        <w:t>and appended to</w:t>
+      </w:r>
+      <w:r>
+        <w:t xml:space="preserve"> </w:t>
       </w:r>
       <w:r>
         <w:rPr>
@@ -304,7 +382,25 @@
         <w:t>output</w:t>
       </w:r>
       <w:r>
-        <w:t xml:space="preserve"> byte array. To decompress the metadata is read to reconstruct the codebook, then the compressed bits are decoded one-by-one back.</w:t>
+        <w:t xml:space="preserve"> array.  </w:t>
+      </w:r>
+      <w:r>
+        <w:t>During d</w:t>
+      </w:r>
+      <w:r>
+        <w:t>ecompress</w:t>
+      </w:r>
+      <w:r>
+        <w:t>ion</w:t>
+      </w:r>
+      <w:r>
+        <w:t xml:space="preserve"> bits are decoded one-by-one </w:t>
+      </w:r>
+      <w:r>
+        <w:t>by traversing the tree</w:t>
+      </w:r>
+      <w:r>
+        <w:t>.</w:t>
       </w:r>
     </w:p>
     <w:p>
@@ -326,7 +422,13 @@
     <w:p>
       <w:r>
         <w:tab/>
-        <w:t xml:space="preserve">To retrieve a file from FAT is very efficient taking time proportional to number of blocks containing the file. </w:t>
+        <w:t>To retrieve a file from FAT is efficient</w:t>
+      </w:r>
+      <w:r>
+        <w:t>,</w:t>
+      </w:r>
+      <w:r>
+        <w:t xml:space="preserve"> taking time proportional to number of blocks containing the file. </w:t>
       </w:r>
       <w:r>
         <w:t xml:space="preserve">The system also leverages </w:t>
@@ -357,7 +459,13 @@
       </w:r>
       <w:proofErr w:type="spellEnd"/>
       <w:r>
-        <w:t xml:space="preserve"> structures. These will contain pointers to child </w:t>
+        <w:t xml:space="preserve"> structures. These </w:t>
+      </w:r>
+      <w:r>
+        <w:t>entries</w:t>
+      </w:r>
+      <w:r>
+        <w:t xml:space="preserve"> contain pointers to child </w:t>
       </w:r>
       <w:proofErr w:type="spellStart"/>
       <w:r>
@@ -386,7 +494,13 @@
         <w:t xml:space="preserve"> </w:t>
       </w:r>
       <w:r>
-        <w:t>there are dirty pages or available locations. These help to keep the amortized cost down.</w:t>
+        <w:t>there are dirty pages or available locations</w:t>
+      </w:r>
+      <w:r>
+        <w:t xml:space="preserve"> to</w:t>
+      </w:r>
+      <w:r>
+        <w:t xml:space="preserve"> keep the amortized cost down.</w:t>
       </w:r>
     </w:p>
     <w:p>
@@ -409,10 +523,34 @@
         <w:t>input</w:t>
       </w:r>
       <w:r>
-        <w:t xml:space="preserve"> byte array. This is acceptable for most short messages but would not be useful across enormous files such as Virtual Hard Disk (VHD). The tree can have up to 2^8 leaves. This can lead to a lot of required comparisons as it decodes one character at a time.</w:t>
-      </w:r>
-      <w:r>
-        <w:t xml:space="preserve"> A previous example described encoding the letter ‘T’ as 1101, which means requires 4 decisions of left or right before reaching the leaf. </w:t>
+        <w:t xml:space="preserve"> byte array. This is acceptable for most short messages but would not be useful across enormous files such as Virtual Hard Disk (VHD). The tree can have up to </w:t>
+      </w:r>
+      <w:r>
+        <w:t>255 (</w:t>
+      </w:r>
+      <w:r>
+        <w:t>2^8</w:t>
+      </w:r>
+      <w:r>
+        <w:t xml:space="preserve">) </w:t>
+      </w:r>
+      <w:r>
+        <w:t>leaves. This can lead to a lot of required comparisons as it decodes one character at a time.</w:t>
+      </w:r>
+      <w:r>
+        <w:t xml:space="preserve"> A previous example described encoding the letter ‘T’ as 1101, which </w:t>
+      </w:r>
+      <w:r>
+        <w:t>would</w:t>
+      </w:r>
+      <w:r>
+        <w:t xml:space="preserve"> require 4 </w:t>
+      </w:r>
+      <w:r>
+        <w:t xml:space="preserve">branching </w:t>
+      </w:r>
+      <w:r>
+        <w:t xml:space="preserve">decisions before reaching the leaf. </w:t>
       </w:r>
     </w:p>
     <w:p>
@@ -437,60 +575,90 @@
         <w:t>The FAT algorithm does not consider the physical movement of the disk controller arm. This can be expensive on mechanical disks</w:t>
       </w:r>
       <w:r>
-        <w:t xml:space="preserve"> as it needs to seek across the disk and reassembly the file. The Linux file system ext3 addressed this by adding a journaling feature which buffers huge memory segments to the disk in one shot. Then a background operation redistributes the journal contents to more optimal locations.</w:t>
+        <w:t xml:space="preserve"> as it needs to seek across the disk </w:t>
+      </w:r>
+      <w:r>
+        <w:t>to</w:t>
+      </w:r>
+      <w:r>
+        <w:t xml:space="preserve"> reassembly the file. The Linux file system ext3 addressed this by adding a journaling feature which buffers huge memory segments to the disk. </w:t>
+      </w:r>
+      <w:r>
+        <w:t xml:space="preserve">Later </w:t>
+      </w:r>
+      <w:r>
+        <w:t>a background operation redistributes the journal contents to more optimal locations.</w:t>
       </w:r>
     </w:p>
     <w:p>
       <w:r>
         <w:tab/>
-        <w:t>Another potential improvement is to redesign the Directory Entry files so that the recursive traversal is not needed. Perhaps the system can load them into memory during initialization. The loading algorithm could preemptively read directory files that are frequently accessed and likely to be queried.</w:t>
-      </w:r>
-    </w:p>
-    <w:p>
+        <w:t xml:space="preserve">Another potential improvement is to redesign the Directory Entry files so that the recursive traversal is not needed. Perhaps the system </w:t>
+      </w:r>
+      <w:r>
+        <w:t xml:space="preserve">could preemptively </w:t>
+      </w:r>
+      <w:r>
+        <w:t>read directory files that are frequently accessed and likely to be queried.</w:t>
+      </w:r>
+      <w:r>
+        <w:t xml:space="preserve"> </w:t>
+      </w:r>
+    </w:p>
+    <w:p>
+      <w:pPr>
+        <w:ind w:firstLine="720"/>
+      </w:pPr>
       <w:r>
         <w:lastRenderedPageBreak/>
+        <w:t xml:space="preserve">The example implementation also uses </w:t>
+      </w:r>
+      <w:r>
+        <w:t>dirty pages</w:t>
+      </w:r>
+      <w:r>
+        <w:t xml:space="preserve"> queue that is populated by the </w:t>
+      </w:r>
+      <w:proofErr w:type="spellStart"/>
+      <w:r>
+        <w:t>DeleteFile</w:t>
+      </w:r>
+      <w:proofErr w:type="spellEnd"/>
+      <w:r>
+        <w:t xml:space="preserve"> operation. This improves the </w:t>
+      </w:r>
+      <w:proofErr w:type="spellStart"/>
+      <w:r>
+        <w:t>WriteFile</w:t>
+      </w:r>
+      <w:proofErr w:type="spellEnd"/>
+      <w:r>
+        <w:t xml:space="preserve"> </w:t>
+      </w:r>
+      <w:r>
+        <w:t xml:space="preserve">operation </w:t>
+      </w:r>
+      <w:r>
+        <w:t xml:space="preserve">as it can </w:t>
+      </w:r>
+      <w:r>
+        <w:t>quickly find an available page before performing a more expensive disk scan.</w:t>
+      </w:r>
+    </w:p>
+    <w:p>
+      <w:pPr>
+        <w:pStyle w:val="Heading2"/>
+      </w:pPr>
+      <w:r>
+        <w:t>Huffman Compression</w:t>
+      </w:r>
+    </w:p>
+    <w:p>
+      <w:r>
         <w:tab/>
-        <w:t xml:space="preserve">The implementation for this course also included a Queue&lt;int&gt; dirty pages, which is appended by the </w:t>
-      </w:r>
-      <w:proofErr w:type="spellStart"/>
-      <w:r>
-        <w:t>DeleteFile</w:t>
-      </w:r>
-      <w:proofErr w:type="spellEnd"/>
-      <w:r>
-        <w:t xml:space="preserve"> operation. This improves the </w:t>
-      </w:r>
-      <w:proofErr w:type="spellStart"/>
-      <w:r>
-        <w:t>WriteFile</w:t>
-      </w:r>
-      <w:proofErr w:type="spellEnd"/>
-      <w:r>
-        <w:t xml:space="preserve"> as it can find available pages in the queue before it begins seeking for new pages.</w:t>
-      </w:r>
-    </w:p>
-    <w:p>
-      <w:pPr>
-        <w:pStyle w:val="Heading2"/>
-      </w:pPr>
-      <w:r>
-        <w:t>Huffman Compression</w:t>
-      </w:r>
-    </w:p>
-    <w:p>
-      <w:r>
-        <w:tab/>
-      </w:r>
-      <w:r>
-        <w:t xml:space="preserve">One of the limitations of the Huffman compression algorithm is that it only encodes a single value at a time. Instead it could focus on multi-byte sequences and further improve compression rates. </w:t>
-      </w:r>
-    </w:p>
-    <w:p>
-      <w:pPr>
-        <w:ind w:firstLine="720"/>
-      </w:pPr>
-      <w:r>
-        <w:t xml:space="preserve">It would also be more efficient to only pass through the data once, like many stream compressors. </w:t>
+      </w:r>
+      <w:r>
+        <w:t xml:space="preserve">One of the limitations of the Huffman compression algorithm is that it only encodes a single value at a time. Instead it could focus on multi-byte sequences and further improve compression rates. It would also be more efficient to only pass through the data once, like many stream compressors. </w:t>
       </w:r>
       <w:r>
         <w:t>This could be accomplished by determining</w:t>
@@ -499,7 +667,13 @@
         <w:t xml:space="preserve"> the frequency weights ahead of time. </w:t>
       </w:r>
       <w:r>
-        <w:t>For example, if the use case is predominately English text then ‘e’ will be more frequently used than ‘z’. The final compression might not be the perfect though it would allow for larger data sizes.</w:t>
+        <w:t>For example, if the use case is predominately English text then ‘e’ will be more frequently used than ‘z’. The final compression might not be the perfect</w:t>
+      </w:r>
+      <w:r>
+        <w:t>ly efficient,</w:t>
+      </w:r>
+      <w:r>
+        <w:t xml:space="preserve"> though it would allow for larger data sizes.</w:t>
       </w:r>
     </w:p>
     <w:p>
@@ -532,7 +706,6 @@
     </w:p>
     <w:p>
       <w:r>
-        <w:lastRenderedPageBreak/>
         <w:tab/>
         <w:t xml:space="preserve">The Linux kernel includes a reference implementation of FAT which leverages </w:t>
       </w:r>
@@ -542,19 +715,13 @@
       </w:r>
       <w:proofErr w:type="spellEnd"/>
       <w:r>
-        <w:t xml:space="preserve"> to expose a lightweight file system. In a later course that focuses on operating systems specifically, it could be </w:t>
-      </w:r>
-      <w:r>
-        <w:t xml:space="preserve">a useful to revisit this area. </w:t>
-      </w:r>
-    </w:p>
-    <w:p>
-      <w:pPr>
-        <w:spacing w:line="259" w:lineRule="auto"/>
-      </w:pPr>
-      <w:r>
-        <w:br w:type="page"/>
-      </w:r>
+        <w:t xml:space="preserve"> to expose a lightweight file system. In a later course that focuses on operating systems specifically, it could be</w:t>
+      </w:r>
+      <w:r>
+        <w:t xml:space="preserve"> useful to revisit this area. </w:t>
+      </w:r>
+      <w:bookmarkStart w:id="0" w:name="_GoBack"/>
+      <w:bookmarkEnd w:id="0"/>
     </w:p>
     <w:sdt>
       <w:sdtPr>
@@ -577,8 +744,6 @@
           <w:r>
             <w:t>Resources</w:t>
           </w:r>
-          <w:bookmarkStart w:id="0" w:name="_GoBack"/>
-          <w:bookmarkEnd w:id="0"/>
         </w:p>
         <w:sdt>
           <w:sdtPr>
@@ -1875,7 +2040,7 @@
 </file>
 
 <file path=customXml/itemProps1.xml><?xml version="1.0" encoding="utf-8"?>
-<ds:datastoreItem xmlns:ds="http://schemas.openxmlformats.org/officeDocument/2006/customXml" ds:itemID="{B5B5CE37-7F03-42B1-AC7E-772E623A9F35}">
+<ds:datastoreItem xmlns:ds="http://schemas.openxmlformats.org/officeDocument/2006/customXml" ds:itemID="{8D759AB0-1CDB-4CFE-A77F-F7605CE27346}">
   <ds:schemaRefs>
     <ds:schemaRef ds:uri="http://schemas.openxmlformats.org/officeDocument/2006/bibliography"/>
   </ds:schemaRefs>

</xml_diff>

<commit_message>
second edit pass complete
</commit_message>
<xml_diff>
--- a/Week5_ImplementAlgo/Week5.docx
+++ b/Week5_ImplementAlgo/Week5.docx
@@ -204,7 +204,13 @@
         <w:t>array</w:t>
       </w:r>
       <w:r>
-        <w:t xml:space="preserve">. These counts are then used to build a sorted binary tree with individual byte values as the leaves. When traversing the tree to the leaf nodes, each branch is </w:t>
+        <w:t xml:space="preserve">. These counts are then used to build a sorted binary tree with individual byte values as the leaves. When traversing </w:t>
+      </w:r>
+      <w:r>
+        <w:t>from the root</w:t>
+      </w:r>
+      <w:r>
+        <w:t xml:space="preserve"> to the leaf nodes, each branch is </w:t>
       </w:r>
       <w:r>
         <w:t xml:space="preserve">chosen as </w:t>
@@ -397,7 +403,10 @@
         <w:t xml:space="preserve"> bits are decoded one-by-one </w:t>
       </w:r>
       <w:r>
-        <w:t>by traversing the tree</w:t>
+        <w:t xml:space="preserve">through </w:t>
+      </w:r>
+      <w:r>
+        <w:t>traversing the tree</w:t>
       </w:r>
       <w:r>
         <w:t>.</w:t>
@@ -611,11 +620,19 @@
       </w:pPr>
       <w:r>
         <w:lastRenderedPageBreak/>
-        <w:t xml:space="preserve">The example implementation also uses </w:t>
-      </w:r>
-      <w:r>
-        <w:t>dirty pages</w:t>
-      </w:r>
+        <w:t xml:space="preserve">The example implementation uses </w:t>
+      </w:r>
+      <w:r>
+        <w:t xml:space="preserve">a </w:t>
+      </w:r>
+      <w:r>
+        <w:t xml:space="preserve">dirty </w:t>
+      </w:r>
+      <w:proofErr w:type="gramStart"/>
+      <w:r>
+        <w:t>pages</w:t>
+      </w:r>
+      <w:proofErr w:type="gramEnd"/>
       <w:r>
         <w:t xml:space="preserve"> queue that is populated by the </w:t>
       </w:r>
@@ -658,7 +675,24 @@
         <w:tab/>
       </w:r>
       <w:r>
-        <w:t xml:space="preserve">One of the limitations of the Huffman compression algorithm is that it only encodes a single value at a time. Instead it could focus on multi-byte sequences and further improve compression rates. It would also be more efficient to only pass through the data once, like many stream compressors. </w:t>
+        <w:t xml:space="preserve">One of the limitations of Huffman </w:t>
+      </w:r>
+      <w:r>
+        <w:t>C</w:t>
+      </w:r>
+      <w:r>
+        <w:t xml:space="preserve">ompression is that it only encodes a single value at a time. Instead it could focus on multi-byte sequences </w:t>
+      </w:r>
+      <w:r>
+        <w:t>to</w:t>
+      </w:r>
+      <w:r>
+        <w:t xml:space="preserve"> further improve compression rates. It would </w:t>
+      </w:r>
+      <w:bookmarkStart w:id="0" w:name="_GoBack"/>
+      <w:bookmarkEnd w:id="0"/>
+      <w:r>
+        <w:t xml:space="preserve">also be more efficient to only pass through the data once, like many stream compressors. </w:t>
       </w:r>
       <w:r>
         <w:t>This could be accomplished by determining</w:t>
@@ -720,8 +754,6 @@
       <w:r>
         <w:t xml:space="preserve"> useful to revisit this area. </w:t>
       </w:r>
-      <w:bookmarkStart w:id="0" w:name="_GoBack"/>
-      <w:bookmarkEnd w:id="0"/>
     </w:p>
     <w:sdt>
       <w:sdtPr>
@@ -2040,7 +2072,7 @@
 </file>
 
 <file path=customXml/itemProps1.xml><?xml version="1.0" encoding="utf-8"?>
-<ds:datastoreItem xmlns:ds="http://schemas.openxmlformats.org/officeDocument/2006/customXml" ds:itemID="{8D759AB0-1CDB-4CFE-A77F-F7605CE27346}">
+<ds:datastoreItem xmlns:ds="http://schemas.openxmlformats.org/officeDocument/2006/customXml" ds:itemID="{FF92C121-E890-4513-9C4D-2E6F02CE35A5}">
   <ds:schemaRefs>
     <ds:schemaRef ds:uri="http://schemas.openxmlformats.org/officeDocument/2006/bibliography"/>
   </ds:schemaRefs>

</xml_diff>

<commit_message>
wrong date on paper
</commit_message>
<xml_diff>
--- a/Week5_ImplementAlgo/Week5.docx
+++ b/Week5_ImplementAlgo/Week5.docx
@@ -52,7 +52,24 @@
         <w:jc w:val="center"/>
       </w:pPr>
       <w:r>
-        <w:t>May 19, 2019</w:t>
+        <w:t>June</w:t>
+      </w:r>
+      <w:r>
+        <w:t xml:space="preserve"> </w:t>
+      </w:r>
+      <w:r>
+        <w:t>2</w:t>
+      </w:r>
+      <w:r>
+        <w:rPr>
+          <w:vertAlign w:val="superscript"/>
+        </w:rPr>
+        <w:t>nd</w:t>
+      </w:r>
+      <w:bookmarkStart w:id="0" w:name="_GoBack"/>
+      <w:bookmarkEnd w:id="0"/>
+      <w:r>
+        <w:t>, 2019</w:t>
       </w:r>
     </w:p>
     <w:p>
@@ -620,21 +637,28 @@
       </w:pPr>
       <w:r>
         <w:lastRenderedPageBreak/>
-        <w:t xml:space="preserve">The example implementation uses </w:t>
+        <w:t xml:space="preserve">My </w:t>
+      </w:r>
+      <w:r>
+        <w:t xml:space="preserve">implementation uses </w:t>
       </w:r>
       <w:r>
         <w:t xml:space="preserve">a </w:t>
       </w:r>
       <w:r>
-        <w:t xml:space="preserve">dirty </w:t>
-      </w:r>
-      <w:proofErr w:type="gramStart"/>
-      <w:r>
-        <w:t>pages</w:t>
-      </w:r>
-      <w:proofErr w:type="gramEnd"/>
-      <w:r>
-        <w:t xml:space="preserve"> queue that is populated by the </w:t>
+        <w:t>“</w:t>
+      </w:r>
+      <w:r>
+        <w:t>dirty pages</w:t>
+      </w:r>
+      <w:r>
+        <w:t xml:space="preserve"> queue</w:t>
+      </w:r>
+      <w:r>
+        <w:t>”</w:t>
+      </w:r>
+      <w:r>
+        <w:t xml:space="preserve"> that is populated by the </w:t>
       </w:r>
       <w:proofErr w:type="spellStart"/>
       <w:r>
@@ -687,12 +711,7 @@
         <w:t>to</w:t>
       </w:r>
       <w:r>
-        <w:t xml:space="preserve"> further improve compression rates. It would </w:t>
-      </w:r>
-      <w:bookmarkStart w:id="0" w:name="_GoBack"/>
-      <w:bookmarkEnd w:id="0"/>
-      <w:r>
-        <w:t xml:space="preserve">also be more efficient to only pass through the data once, like many stream compressors. </w:t>
+        <w:t xml:space="preserve"> further improve compression rates. It would also be more efficient to only pass through the data once, like many stream compressors. </w:t>
       </w:r>
       <w:r>
         <w:t>This could be accomplished by determining</w:t>
@@ -2072,7 +2091,7 @@
 </file>
 
 <file path=customXml/itemProps1.xml><?xml version="1.0" encoding="utf-8"?>
-<ds:datastoreItem xmlns:ds="http://schemas.openxmlformats.org/officeDocument/2006/customXml" ds:itemID="{FF92C121-E890-4513-9C4D-2E6F02CE35A5}">
+<ds:datastoreItem xmlns:ds="http://schemas.openxmlformats.org/officeDocument/2006/customXml" ds:itemID="{9E39F087-B1A7-4C88-BC59-8F3EB0CFF605}">
   <ds:schemaRefs>
     <ds:schemaRef ds:uri="http://schemas.openxmlformats.org/officeDocument/2006/bibliography"/>
   </ds:schemaRefs>

</xml_diff>